<commit_message>
added blockchain memo car in EN and FR
</commit_message>
<xml_diff>
--- a/docs/content/en/cards-en.docx
+++ b/docs/content/en/cards-en.docx
@@ -298,10 +298,7 @@
     <w:p/>
     <w:p/>
     <w:p/>
-    <w:p>
-      <w:bookmarkStart w:id="0" w:name="_GoBack"/>
-      <w:bookmarkEnd w:id="0"/>
-    </w:p>
+    <w:p/>
     <w:p>
       <w:r>
         <w:rPr>
@@ -327,6 +324,31 @@
     <w:p/>
     <w:p/>
     <w:p/>
+    <w:p/>
+    <w:p/>
+    <w:p/>
+    <w:p/>
+    <w:p/>
+    <w:p/>
+    <w:p>
+      <w:bookmarkStart w:id="0" w:name="_GoBack"/>
+      <w:bookmarkEnd w:id="0"/>
+      <w:r>
+        <w:rPr>
+          <w:noProof/>
+        </w:rPr>
+        <w:lastRenderedPageBreak/>
+        <w:object w:dxaOrig="1440" w:dyaOrig="1440">
+          <v:shape id="_x0000_s1037" type="#_x0000_t75" style="position:absolute;margin-left:-63.7pt;margin-top:-63.2pt;width:576.85pt;height:410.8pt;z-index:251679744;mso-position-horizontal-relative:text;mso-position-vertical-relative:text">
+            <v:imagedata r:id="rId25" o:title=""/>
+          </v:shape>
+          <o:OLEObject Type="Link" ProgID="PowerPoint.Slide.8" ShapeID="_x0000_s1037" DrawAspect="Content" r:id="rId26" UpdateMode="Always">
+            <o:LinkType>EnhancedMetaFile</o:LinkType>
+            <o:LockedField>false</o:LockedField>
+          </o:OLEObject>
+        </w:object>
+      </w:r>
+    </w:p>
     <w:sectPr>
       <w:pgSz w:w="11906" w:h="16838"/>
       <w:pgMar w:top="1417" w:right="1417" w:bottom="1417" w:left="1417" w:header="708" w:footer="708" w:gutter="0"/>
@@ -1027,7 +1049,7 @@
 </file>
 
 <file path=customXml/itemProps1.xml><?xml version="1.0" encoding="utf-8"?>
-<ds:datastoreItem xmlns:ds="http://schemas.openxmlformats.org/officeDocument/2006/customXml" ds:itemID="{62E9D5F7-67A7-4084-B281-CDDEE31A2155}">
+<ds:datastoreItem xmlns:ds="http://schemas.openxmlformats.org/officeDocument/2006/customXml" ds:itemID="{3C2C1AE2-FAA7-47D8-9ED5-9AA8AD4C7231}">
   <ds:schemaRefs>
     <ds:schemaRef ds:uri="http://schemas.openxmlformats.org/officeDocument/2006/bibliography"/>
   </ds:schemaRefs>

</xml_diff>

<commit_message>
updared Word version of cards to include platforms
</commit_message>
<xml_diff>
--- a/docs/content/en/cards-en.docx
+++ b/docs/content/en/cards-en.docx
@@ -27,7 +27,7 @@
             <v:path o:extrusionok="f" gradientshapeok="t" o:connecttype="rect"/>
             <o:lock v:ext="edit" aspectratio="t"/>
           </v:shapetype>
-          <v:shape id="_x0000_s1027" type="#_x0000_t75" style="position:absolute;margin-left:-64.25pt;margin-top:-64.25pt;width:578.8pt;height:412.8pt;z-index:251659264;mso-position-horizontal-relative:text;mso-position-vertical-relative:text">
+          <v:shape id="_x0000_s1027" type="#_x0000_t75" style="position:absolute;margin-left:-64.25pt;margin-top:-64.25pt;width:576.1pt;height:410.4pt;z-index:251659264;mso-position-horizontal-relative:text;mso-position-vertical-relative:text">
             <v:imagedata r:id="rId5" o:title=""/>
           </v:shape>
           <o:OLEObject Type="Link" ProgID="PowerPoint.Slide.8" ShapeID="_x0000_s1027" DrawAspect="Content" r:id="rId6" UpdateMode="Always">
@@ -56,7 +56,7 @@
           <w:noProof/>
         </w:rPr>
         <w:object w:dxaOrig="1440" w:dyaOrig="1440">
-          <v:shape id="_x0000_s1028" type="#_x0000_t75" style="position:absolute;margin-left:-52.1pt;margin-top:33.7pt;width:559.75pt;height:398.85pt;z-index:251661312;mso-position-horizontal-relative:text;mso-position-vertical-relative:text">
+          <v:shape id="_x0000_s1028" type="#_x0000_t75" style="position:absolute;margin-left:-52.1pt;margin-top:33.7pt;width:563.95pt;height:401.75pt;z-index:251661312;mso-position-horizontal-relative:text;mso-position-vertical-relative:text">
             <v:imagedata r:id="rId7" o:title=""/>
           </v:shape>
           <o:OLEObject Type="Link" ProgID="PowerPoint.Slide.8" ShapeID="_x0000_s1028" DrawAspect="Content" r:id="rId8" UpdateMode="Always">
@@ -89,7 +89,7 @@
         </w:rPr>
         <w:lastRenderedPageBreak/>
         <w:object w:dxaOrig="1440" w:dyaOrig="1440">
-          <v:shape id="_x0000_s1029" type="#_x0000_t75" style="position:absolute;margin-left:-64.6pt;margin-top:-54.8pt;width:575.95pt;height:410.4pt;z-index:251663360;mso-position-horizontal-relative:text;mso-position-vertical-relative:text">
+          <v:shape id="_x0000_s1029" type="#_x0000_t75" style="position:absolute;margin-left:-64.6pt;margin-top:-54.8pt;width:568.1pt;height:404.7pt;z-index:251663360;mso-position-horizontal-relative:text;mso-position-vertical-relative:text">
             <v:imagedata r:id="rId9" o:title=""/>
           </v:shape>
           <o:OLEObject Type="Link" ProgID="PowerPoint.Slide.8" ShapeID="_x0000_s1029" DrawAspect="Content" r:id="rId10" UpdateMode="Always">
@@ -119,7 +119,7 @@
           <w:noProof/>
         </w:rPr>
         <w:object w:dxaOrig="1440" w:dyaOrig="1440">
-          <v:shape id="_x0000_s1030" type="#_x0000_t75" style="position:absolute;margin-left:-57.15pt;margin-top:18.25pt;width:552.4pt;height:393.6pt;z-index:251665408;mso-position-horizontal-relative:text;mso-position-vertical-relative:text">
+          <v:shape id="_x0000_s1030" type="#_x0000_t75" style="position:absolute;margin-left:-57.15pt;margin-top:18.25pt;width:560.65pt;height:399.4pt;z-index:251665408;mso-position-horizontal-relative:text;mso-position-vertical-relative:text">
             <v:imagedata r:id="rId11" o:title=""/>
           </v:shape>
           <o:OLEObject Type="Link" ProgID="PowerPoint.Slide.8" ShapeID="_x0000_s1030" DrawAspect="Content" r:id="rId12" UpdateMode="Always">
@@ -151,7 +151,7 @@
         </w:rPr>
         <w:lastRenderedPageBreak/>
         <w:object w:dxaOrig="1440" w:dyaOrig="1440">
-          <v:shape id="_x0000_s1031" type="#_x0000_t75" style="position:absolute;margin-left:-60.85pt;margin-top:-62.05pt;width:575.95pt;height:410.4pt;z-index:251667456;mso-position-horizontal-relative:text;mso-position-vertical-relative:text">
+          <v:shape id="_x0000_s1031" type="#_x0000_t75" style="position:absolute;margin-left:-60.85pt;margin-top:-62.05pt;width:571pt;height:406.75pt;z-index:251667456;mso-position-horizontal-relative:text;mso-position-vertical-relative:text">
             <v:imagedata r:id="rId13" o:title=""/>
           </v:shape>
           <o:OLEObject Type="Link" ProgID="PowerPoint.Slide.8" ShapeID="_x0000_s1031" DrawAspect="Content" r:id="rId14" UpdateMode="Always">
@@ -181,7 +181,7 @@
           <w:noProof/>
         </w:rPr>
         <w:object w:dxaOrig="1440" w:dyaOrig="1440">
-          <v:shape id="_x0000_s1032" type="#_x0000_t75" style="position:absolute;margin-left:-54.6pt;margin-top:22.5pt;width:562.25pt;height:400.6pt;z-index:251669504;mso-position-horizontal-relative:text;mso-position-vertical-relative:text">
+          <v:shape id="_x0000_s1032" type="#_x0000_t75" style="position:absolute;margin-left:-54.6pt;margin-top:22.5pt;width:554.75pt;height:395.2pt;z-index:251669504;mso-position-horizontal-relative:text;mso-position-vertical-relative:text">
             <v:imagedata r:id="rId15" o:title=""/>
           </v:shape>
           <o:OLEObject Type="Link" ProgID="PowerPoint.Slide.8" ShapeID="_x0000_s1032" DrawAspect="Content" r:id="rId16" UpdateMode="Always">
@@ -213,7 +213,7 @@
         </w:rPr>
         <w:lastRenderedPageBreak/>
         <w:object w:dxaOrig="1440" w:dyaOrig="1440">
-          <v:shape id="_x0000_s1033" type="#_x0000_t75" style="position:absolute;margin-left:-62.05pt;margin-top:-58.35pt;width:572.15pt;height:407.7pt;z-index:251671552;mso-position-horizontal-relative:text;mso-position-vertical-relative:text">
+          <v:shape id="_x0000_s1033" type="#_x0000_t75" style="position:absolute;margin-left:-62.05pt;margin-top:-58.35pt;width:570.55pt;height:406.45pt;z-index:251671552;mso-position-horizontal-relative:text;mso-position-vertical-relative:text">
             <v:imagedata r:id="rId17" o:title=""/>
           </v:shape>
           <o:OLEObject Type="Link" ProgID="PowerPoint.Slide.8" ShapeID="_x0000_s1033" DrawAspect="Content" r:id="rId18" UpdateMode="Always">
@@ -242,7 +242,7 @@
           <w:noProof/>
         </w:rPr>
         <w:object w:dxaOrig="1440" w:dyaOrig="1440">
-          <v:shape id="_x0000_s1034" type="#_x0000_t75" style="position:absolute;margin-left:-57.2pt;margin-top:34.5pt;width:567.3pt;height:404.2pt;z-index:251673600;mso-position-horizontal-relative:text;mso-position-vertical-relative:text">
+          <v:shape id="_x0000_s1034" type="#_x0000_t75" style="position:absolute;margin-left:-57.2pt;margin-top:34.5pt;width:565.7pt;height:403pt;z-index:251673600;mso-position-horizontal-relative:text;mso-position-vertical-relative:text">
             <v:imagedata r:id="rId19" o:title=""/>
           </v:shape>
           <o:OLEObject Type="Link" ProgID="PowerPoint.Slide.8" ShapeID="_x0000_s1034" DrawAspect="Content" r:id="rId20" UpdateMode="Always">
@@ -275,7 +275,7 @@
         </w:rPr>
         <w:lastRenderedPageBreak/>
         <w:object w:dxaOrig="1440" w:dyaOrig="1440">
-          <v:shape id="_x0000_s1035" type="#_x0000_t75" style="position:absolute;margin-left:-59.55pt;margin-top:-57.1pt;width:570.9pt;height:406.8pt;z-index:251675648;mso-position-horizontal-relative:text;mso-position-vertical-relative:text">
+          <v:shape id="_x0000_s1035" type="#_x0000_t75" style="position:absolute;margin-left:-59.55pt;margin-top:-57.1pt;width:571.4pt;height:407.05pt;z-index:251675648;mso-position-horizontal-relative:text;mso-position-vertical-relative:text">
             <v:imagedata r:id="rId21" o:title=""/>
           </v:shape>
           <o:OLEObject Type="Link" ProgID="PowerPoint.Slide.8" ShapeID="_x0000_s1035" DrawAspect="Content" r:id="rId22" UpdateMode="Always">
@@ -298,14 +298,13 @@
     <w:p/>
     <w:p/>
     <w:p/>
-    <w:p/>
     <w:p>
       <w:r>
         <w:rPr>
           <w:noProof/>
         </w:rPr>
         <w:object w:dxaOrig="1440" w:dyaOrig="1440">
-          <v:shape id="_x0000_s1036" type="#_x0000_t75" style="position:absolute;margin-left:-59.55pt;margin-top:12.35pt;width:570.9pt;height:406.8pt;z-index:251677696;mso-position-horizontal-relative:text;mso-position-vertical-relative:text">
+          <v:shape id="_x0000_s1036" type="#_x0000_t75" style="position:absolute;margin-left:-59.55pt;margin-top:34.85pt;width:571.4pt;height:407.05pt;z-index:251677696;mso-position-horizontal-relative:text;mso-position-vertical-relative:text">
             <v:imagedata r:id="rId23" o:title=""/>
           </v:shape>
           <o:OLEObject Type="Link" ProgID="PowerPoint.Slide.8" ShapeID="_x0000_s1036" DrawAspect="Content" r:id="rId24" UpdateMode="Always">
@@ -330,6 +329,7 @@
     <w:p/>
     <w:p/>
     <w:p/>
+    <w:p/>
     <w:p>
       <w:bookmarkStart w:id="0" w:name="_GoBack"/>
       <w:bookmarkEnd w:id="0"/>
@@ -339,10 +339,21 @@
         </w:rPr>
         <w:lastRenderedPageBreak/>
         <w:object w:dxaOrig="1440" w:dyaOrig="1440">
-          <v:shape id="_x0000_s1037" type="#_x0000_t75" style="position:absolute;margin-left:-63.7pt;margin-top:-63.2pt;width:576.85pt;height:410.8pt;z-index:251679744;mso-position-horizontal-relative:text;mso-position-vertical-relative:text">
+          <v:shape id="_x0000_s1038" type="#_x0000_t75" style="position:absolute;margin-left:-59.15pt;margin-top:349.65pt;width:573.85pt;height:408.6pt;z-index:251681792;mso-position-horizontal-relative:text;mso-position-vertical-relative:text">
             <v:imagedata r:id="rId25" o:title=""/>
           </v:shape>
-          <o:OLEObject Type="Link" ProgID="PowerPoint.Slide.8" ShapeID="_x0000_s1037" DrawAspect="Content" r:id="rId26" UpdateMode="Always">
+          <o:OLEObject Type="Embed" ProgID="PowerPoint.Slide.12" ShapeID="_x0000_s1038" DrawAspect="Content" ObjectID="_1621856284" r:id="rId26"/>
+        </w:object>
+      </w:r>
+      <w:r>
+        <w:rPr>
+          <w:noProof/>
+        </w:rPr>
+        <w:object w:dxaOrig="1440" w:dyaOrig="1440">
+          <v:shape id="_x0000_s1037" type="#_x0000_t75" style="position:absolute;margin-left:-59.15pt;margin-top:-59.15pt;width:573.85pt;height:408.8pt;z-index:251679744;mso-position-horizontal-relative:text;mso-position-vertical-relative:text">
+            <v:imagedata r:id="rId27" o:title=""/>
+          </v:shape>
+          <o:OLEObject Type="Link" ProgID="PowerPoint.Slide.8" ShapeID="_x0000_s1037" DrawAspect="Content" r:id="rId28" UpdateMode="Always">
             <o:LinkType>EnhancedMetaFile</o:LinkType>
             <o:LockedField>false</o:LockedField>
           </o:OLEObject>
@@ -1049,7 +1060,7 @@
 </file>
 
 <file path=customXml/itemProps1.xml><?xml version="1.0" encoding="utf-8"?>
-<ds:datastoreItem xmlns:ds="http://schemas.openxmlformats.org/officeDocument/2006/customXml" ds:itemID="{3C2C1AE2-FAA7-47D8-9ED5-9AA8AD4C7231}">
+<ds:datastoreItem xmlns:ds="http://schemas.openxmlformats.org/officeDocument/2006/customXml" ds:itemID="{4D9D7E03-04A2-4675-B4E0-E4F2089888D5}">
   <ds:schemaRefs>
     <ds:schemaRef ds:uri="http://schemas.openxmlformats.org/officeDocument/2006/bibliography"/>
   </ds:schemaRefs>

</xml_diff>

<commit_message>
updated card on blockchain with better company example
</commit_message>
<xml_diff>
--- a/docs/content/en/cards-en.docx
+++ b/docs/content/en/cards-en.docx
@@ -3,6 +3,8 @@
 <w:document xmlns:wpc="http://schemas.microsoft.com/office/word/2010/wordprocessingCanvas" xmlns:mc="http://schemas.openxmlformats.org/markup-compatibility/2006" xmlns:o="urn:schemas-microsoft-com:office:office" xmlns:r="http://schemas.openxmlformats.org/officeDocument/2006/relationships" xmlns:m="http://schemas.openxmlformats.org/officeDocument/2006/math" xmlns:v="urn:schemas-microsoft-com:vml" xmlns:wp14="http://schemas.microsoft.com/office/word/2010/wordprocessingDrawing" xmlns:wp="http://schemas.openxmlformats.org/drawingml/2006/wordprocessingDrawing" xmlns:w10="urn:schemas-microsoft-com:office:word" xmlns:w="http://schemas.openxmlformats.org/wordprocessingml/2006/main" xmlns:w14="http://schemas.microsoft.com/office/word/2010/wordml" xmlns:w15="http://schemas.microsoft.com/office/word/2012/wordml" xmlns:wpg="http://schemas.microsoft.com/office/word/2010/wordprocessingGroup" xmlns:wpi="http://schemas.microsoft.com/office/word/2010/wordprocessingInk" xmlns:wne="http://schemas.microsoft.com/office/word/2006/wordml" xmlns:wps="http://schemas.microsoft.com/office/word/2010/wordprocessingShape" mc:Ignorable="w14 w15 wp14">
   <w:body>
     <w:p>
+      <w:bookmarkStart w:id="0" w:name="_GoBack"/>
+      <w:bookmarkEnd w:id="0"/>
       <w:r>
         <w:rPr>
           <w:noProof/>
@@ -331,79 +333,31 @@
     <w:p/>
     <w:p/>
     <w:p>
-      <w:bookmarkStart w:id="0" w:name="_GoBack"/>
-      <w:bookmarkEnd w:id="0"/>
       <w:r>
         <w:rPr>
           <w:noProof/>
         </w:rPr>
         <w:lastRenderedPageBreak/>
         <w:object w:dxaOrig="1440" w:dyaOrig="1440">
-          <v:shape id="_x0000_s1037" type="#_x0000_t75" style="position:absolute;margin-left:-65.35pt;margin-top:-62.95pt;width:582.9pt;height:415.25pt;z-index:251679744;mso-position-horizontal-relative:text;mso-position-vertical-relative:text">
+          <v:shape id="_x0000_s1038" type="#_x0000_t75" style="position:absolute;margin-left:-67.9pt;margin-top:340.2pt;width:582.9pt;height:415.4pt;z-index:251681792;mso-position-horizontal-relative:text;mso-position-vertical-relative:text">
             <v:imagedata r:id="rId27" o:title=""/>
           </v:shape>
-          <o:OLEObject Type="Link" ProgID="PowerPoint.Slide.8" ShapeID="_x0000_s1037" DrawAspect="Content" r:id="rId28" UpdateMode="Always">
+          <o:OLEObject Type="Embed" ProgID="PowerPoint.Slide.12" ShapeID="_x0000_s1038" DrawAspect="Content" ObjectID="_1621864236" r:id="rId28"/>
+        </w:object>
+      </w:r>
+      <w:r>
+        <w:rPr>
+          <w:noProof/>
+        </w:rPr>
+        <w:object w:dxaOrig="1440" w:dyaOrig="1440">
+          <v:shape id="_x0000_s1037" type="#_x0000_t75" style="position:absolute;margin-left:-63.7pt;margin-top:-65.45pt;width:582.9pt;height:415.25pt;z-index:251679744;mso-position-horizontal-relative:text;mso-position-vertical-relative:text">
+            <v:imagedata r:id="rId29" o:title=""/>
+          </v:shape>
+          <o:OLEObject Type="Link" ProgID="PowerPoint.Slide.8" ShapeID="_x0000_s1037" DrawAspect="Content" r:id="rId30" UpdateMode="Always">
             <o:LinkType>EnhancedMetaFile</o:LinkType>
             <o:LockedField>false</o:LockedField>
           </o:OLEObject>
         </w:object>
-      </w:r>
-      <w:r>
-        <w:drawing>
-          <wp:anchor distT="0" distB="0" distL="114300" distR="114300" simplePos="0" relativeHeight="251680768" behindDoc="0" locked="0" layoutInCell="1" allowOverlap="1" wp14:anchorId="0C93981E" wp14:editId="153F7F35">
-            <wp:simplePos x="0" y="0"/>
-            <wp:positionH relativeFrom="column">
-              <wp:posOffset>-741680</wp:posOffset>
-            </wp:positionH>
-            <wp:positionV relativeFrom="paragraph">
-              <wp:posOffset>4365625</wp:posOffset>
-            </wp:positionV>
-            <wp:extent cx="7299435" cy="5203376"/>
-            <wp:effectExtent l="0" t="0" r="0" b="0"/>
-            <wp:wrapNone/>
-            <wp:docPr id="1" name="Image 1"/>
-            <wp:cNvGraphicFramePr>
-              <a:graphicFrameLocks xmlns:a="http://schemas.openxmlformats.org/drawingml/2006/main" noChangeAspect="1"/>
-            </wp:cNvGraphicFramePr>
-            <a:graphic xmlns:a="http://schemas.openxmlformats.org/drawingml/2006/main">
-              <a:graphicData uri="http://schemas.openxmlformats.org/drawingml/2006/picture">
-                <pic:pic xmlns:pic="http://schemas.openxmlformats.org/drawingml/2006/picture">
-                  <pic:nvPicPr>
-                    <pic:cNvPr id="1" name=""/>
-                    <pic:cNvPicPr/>
-                  </pic:nvPicPr>
-                  <pic:blipFill>
-                    <a:blip r:embed="rId29">
-                      <a:extLst>
-                        <a:ext uri="{28A0092B-C50C-407E-A947-70E740481C1C}">
-                          <a14:useLocalDpi xmlns:a14="http://schemas.microsoft.com/office/drawing/2010/main" val="0"/>
-                        </a:ext>
-                      </a:extLst>
-                    </a:blip>
-                    <a:stretch>
-                      <a:fillRect/>
-                    </a:stretch>
-                  </pic:blipFill>
-                  <pic:spPr>
-                    <a:xfrm>
-                      <a:off x="0" y="0"/>
-                      <a:ext cx="7299435" cy="5203376"/>
-                    </a:xfrm>
-                    <a:prstGeom prst="rect">
-                      <a:avLst/>
-                    </a:prstGeom>
-                  </pic:spPr>
-                </pic:pic>
-              </a:graphicData>
-            </a:graphic>
-            <wp14:sizeRelH relativeFrom="margin">
-              <wp14:pctWidth>0</wp14:pctWidth>
-            </wp14:sizeRelH>
-            <wp14:sizeRelV relativeFrom="margin">
-              <wp14:pctHeight>0</wp14:pctHeight>
-            </wp14:sizeRelV>
-          </wp:anchor>
-        </w:drawing>
       </w:r>
     </w:p>
     <w:sectPr>
@@ -931,6 +885,36 @@
     <w:uiPriority w:val="99"/>
     <w:rsid w:val="00A84A18"/>
   </w:style>
+  <w:style w:type="paragraph" w:styleId="Textedebulles">
+    <w:name w:val="Balloon Text"/>
+    <w:basedOn w:val="Normal"/>
+    <w:link w:val="TextedebullesCar"/>
+    <w:uiPriority w:val="99"/>
+    <w:semiHidden/>
+    <w:unhideWhenUsed/>
+    <w:rsid w:val="00261DAE"/>
+    <w:pPr>
+      <w:spacing w:after="0" w:line="240" w:lineRule="auto"/>
+    </w:pPr>
+    <w:rPr>
+      <w:rFonts w:ascii="Segoe UI" w:hAnsi="Segoe UI" w:cs="Segoe UI"/>
+      <w:sz w:val="18"/>
+      <w:szCs w:val="18"/>
+    </w:rPr>
+  </w:style>
+  <w:style w:type="character" w:customStyle="1" w:styleId="TextedebullesCar">
+    <w:name w:val="Texte de bulles Car"/>
+    <w:basedOn w:val="Policepardfaut"/>
+    <w:link w:val="Textedebulles"/>
+    <w:uiPriority w:val="99"/>
+    <w:semiHidden/>
+    <w:rsid w:val="00261DAE"/>
+    <w:rPr>
+      <w:rFonts w:ascii="Segoe UI" w:hAnsi="Segoe UI" w:cs="Segoe UI"/>
+      <w:sz w:val="18"/>
+      <w:szCs w:val="18"/>
+    </w:rPr>
+  </w:style>
 </w:styles>
 </file>
 
@@ -1200,7 +1184,7 @@
 </file>
 
 <file path=customXml/itemProps1.xml><?xml version="1.0" encoding="utf-8"?>
-<ds:datastoreItem xmlns:ds="http://schemas.openxmlformats.org/officeDocument/2006/customXml" ds:itemID="{E4E136A7-CF9D-4505-BB03-013686136977}">
+<ds:datastoreItem xmlns:ds="http://schemas.openxmlformats.org/officeDocument/2006/customXml" ds:itemID="{9A04F986-6AFB-4301-8DD4-AA8BE5950837}">
   <ds:schemaRefs>
     <ds:schemaRef ds:uri="http://schemas.openxmlformats.org/officeDocument/2006/bibliography"/>
   </ds:schemaRefs>

</xml_diff>

<commit_message>
updated card on platforms in EN and FR
</commit_message>
<xml_diff>
--- a/docs/content/en/cards-en.docx
+++ b/docs/content/en/cards-en.docx
@@ -3,8 +3,6 @@
 <w:document xmlns:wpc="http://schemas.microsoft.com/office/word/2010/wordprocessingCanvas" xmlns:mc="http://schemas.openxmlformats.org/markup-compatibility/2006" xmlns:o="urn:schemas-microsoft-com:office:office" xmlns:r="http://schemas.openxmlformats.org/officeDocument/2006/relationships" xmlns:m="http://schemas.openxmlformats.org/officeDocument/2006/math" xmlns:v="urn:schemas-microsoft-com:vml" xmlns:wp14="http://schemas.microsoft.com/office/word/2010/wordprocessingDrawing" xmlns:wp="http://schemas.openxmlformats.org/drawingml/2006/wordprocessingDrawing" xmlns:w10="urn:schemas-microsoft-com:office:word" xmlns:w="http://schemas.openxmlformats.org/wordprocessingml/2006/main" xmlns:w14="http://schemas.microsoft.com/office/word/2010/wordml" xmlns:w15="http://schemas.microsoft.com/office/word/2012/wordml" xmlns:wpg="http://schemas.microsoft.com/office/word/2010/wordprocessingGroup" xmlns:wpi="http://schemas.microsoft.com/office/word/2010/wordprocessingInk" xmlns:wne="http://schemas.microsoft.com/office/word/2006/wordml" xmlns:wps="http://schemas.microsoft.com/office/word/2010/wordprocessingShape" mc:Ignorable="w14 w15 wp14">
   <w:body>
     <w:p>
-      <w:bookmarkStart w:id="0" w:name="_GoBack"/>
-      <w:bookmarkEnd w:id="0"/>
       <w:r>
         <w:rPr>
           <w:noProof/>
@@ -333,16 +331,18 @@
     <w:p/>
     <w:p/>
     <w:p>
+      <w:bookmarkStart w:id="0" w:name="_GoBack"/>
+      <w:bookmarkEnd w:id="0"/>
       <w:r>
         <w:rPr>
           <w:noProof/>
         </w:rPr>
         <w:lastRenderedPageBreak/>
         <w:object w:dxaOrig="1440" w:dyaOrig="1440">
-          <v:shape id="_x0000_s1038" type="#_x0000_t75" style="position:absolute;margin-left:-67.9pt;margin-top:340.2pt;width:582.9pt;height:415.4pt;z-index:251681792;mso-position-horizontal-relative:text;mso-position-vertical-relative:text">
+          <v:shape id="_x0000_s1039" type="#_x0000_t75" style="position:absolute;margin-left:-68.7pt;margin-top:348.55pt;width:581.7pt;height:414.3pt;z-index:251681792;mso-position-horizontal-relative:text;mso-position-vertical-relative:text">
             <v:imagedata r:id="rId27" o:title=""/>
           </v:shape>
-          <o:OLEObject Type="Embed" ProgID="PowerPoint.Slide.12" ShapeID="_x0000_s1038" DrawAspect="Content" ObjectID="_1621864236" r:id="rId28"/>
+          <o:OLEObject Type="Embed" ProgID="PowerPoint.Slide.12" ShapeID="_x0000_s1039" DrawAspect="Content" ObjectID="_1622356070" r:id="rId28"/>
         </w:object>
       </w:r>
       <w:r>
@@ -350,7 +350,7 @@
           <w:noProof/>
         </w:rPr>
         <w:object w:dxaOrig="1440" w:dyaOrig="1440">
-          <v:shape id="_x0000_s1037" type="#_x0000_t75" style="position:absolute;margin-left:-63.7pt;margin-top:-65.45pt;width:582.9pt;height:415.25pt;z-index:251679744;mso-position-horizontal-relative:text;mso-position-vertical-relative:text">
+          <v:shape id="_x0000_s1037" type="#_x0000_t75" style="position:absolute;margin-left:-68.7pt;margin-top:-65.45pt;width:582.9pt;height:415.25pt;z-index:251679744;mso-position-horizontal-relative:text;mso-position-vertical-relative:text">
             <v:imagedata r:id="rId29" o:title=""/>
           </v:shape>
           <o:OLEObject Type="Link" ProgID="PowerPoint.Slide.8" ShapeID="_x0000_s1037" DrawAspect="Content" r:id="rId30" UpdateMode="Always">
@@ -1184,7 +1184,7 @@
 </file>
 
 <file path=customXml/itemProps1.xml><?xml version="1.0" encoding="utf-8"?>
-<ds:datastoreItem xmlns:ds="http://schemas.openxmlformats.org/officeDocument/2006/customXml" ds:itemID="{9A04F986-6AFB-4301-8DD4-AA8BE5950837}">
+<ds:datastoreItem xmlns:ds="http://schemas.openxmlformats.org/officeDocument/2006/customXml" ds:itemID="{F6FC5DAD-F68B-490F-8C43-17D0594BB80C}">
   <ds:schemaRefs>
     <ds:schemaRef ds:uri="http://schemas.openxmlformats.org/officeDocument/2006/bibliography"/>
   </ds:schemaRefs>

</xml_diff>

<commit_message>
added conf appel à contrib
</commit_message>
<xml_diff>
--- a/docs/content/en/cards-en.docx
+++ b/docs/content/en/cards-en.docx
@@ -339,10 +339,10 @@
         </w:rPr>
         <w:lastRenderedPageBreak/>
         <w:object w:dxaOrig="1440" w:dyaOrig="1440">
-          <v:shape id="_x0000_s1039" type="#_x0000_t75" style="position:absolute;margin-left:-68.7pt;margin-top:348.55pt;width:581.7pt;height:414.3pt;z-index:251681792;mso-position-horizontal-relative:text;mso-position-vertical-relative:text">
+          <v:shape id="_x0000_s1040" type="#_x0000_t75" style="position:absolute;margin-left:-65.55pt;margin-top:349.4pt;width:582.9pt;height:415pt;z-index:251681792;mso-position-horizontal-relative:text;mso-position-vertical-relative:text">
             <v:imagedata r:id="rId27" o:title=""/>
           </v:shape>
-          <o:OLEObject Type="Embed" ProgID="PowerPoint.Slide.12" ShapeID="_x0000_s1039" DrawAspect="Content" ObjectID="_1622356070" r:id="rId28"/>
+          <o:OLEObject Type="Embed" ProgID="PowerPoint.Slide.12" ShapeID="_x0000_s1040" DrawAspect="Content" ObjectID="_1622957890" r:id="rId28"/>
         </w:object>
       </w:r>
       <w:r>
@@ -350,7 +350,7 @@
           <w:noProof/>
         </w:rPr>
         <w:object w:dxaOrig="1440" w:dyaOrig="1440">
-          <v:shape id="_x0000_s1037" type="#_x0000_t75" style="position:absolute;margin-left:-68.7pt;margin-top:-65.45pt;width:582.9pt;height:415.25pt;z-index:251679744;mso-position-horizontal-relative:text;mso-position-vertical-relative:text">
+          <v:shape id="_x0000_s1037" type="#_x0000_t75" style="position:absolute;margin-left:-65.55pt;margin-top:-65.85pt;width:582.9pt;height:415.25pt;z-index:251679744;mso-position-horizontal-relative:text;mso-position-vertical-relative:text">
             <v:imagedata r:id="rId29" o:title=""/>
           </v:shape>
           <o:OLEObject Type="Link" ProgID="PowerPoint.Slide.8" ShapeID="_x0000_s1037" DrawAspect="Content" r:id="rId30" UpdateMode="Always">
@@ -1184,7 +1184,7 @@
 </file>
 
 <file path=customXml/itemProps1.xml><?xml version="1.0" encoding="utf-8"?>
-<ds:datastoreItem xmlns:ds="http://schemas.openxmlformats.org/officeDocument/2006/customXml" ds:itemID="{F6FC5DAD-F68B-490F-8C43-17D0594BB80C}">
+<ds:datastoreItem xmlns:ds="http://schemas.openxmlformats.org/officeDocument/2006/customXml" ds:itemID="{188AC8E6-EA87-460A-AA30-62560958AE93}">
   <ds:schemaRefs>
     <ds:schemaRef ds:uri="http://schemas.openxmlformats.org/officeDocument/2006/bibliography"/>
   </ds:schemaRefs>

</xml_diff>